<commit_message>
TS 5.3 Tamil Corrections in Process
</commit_message>
<xml_diff>
--- a/TS Jatai Ghanam Project/TS 5.3/TS 5.3 Jatai Sanskrit Corrections.docx
+++ b/TS Jatai Ghanam Project/TS 5.3/TS 5.3 Jatai Sanskrit Corrections.docx
@@ -861,21 +861,21 @@
             <w:r>
               <w:rPr>
                 <w:rFonts w:ascii="BRH Devanagari Extra" w:hAnsi="BRH Devanagari Extra" w:cs="BRH Devanagari Extra"/>
-                <w:color w:val="000000"/>
-                <w:sz w:val="32"/>
-                <w:szCs w:val="32"/>
-                <w:highlight w:val="green"/>
-              </w:rPr>
-              <w:t>x</w:t>
-            </w:r>
-            <w:r>
-              <w:rPr>
-                <w:rFonts w:ascii="BRH Devanagari Extra" w:hAnsi="BRH Devanagari Extra" w:cs="BRH Devanagari Extra"/>
-                <w:color w:val="000000"/>
-                <w:sz w:val="32"/>
-                <w:szCs w:val="32"/>
-              </w:rPr>
-              <w:t>iÉiÉÑþÈ |</w:t>
+                <w:color w:val="FF0000"/>
+                <w:sz w:val="32"/>
+                <w:szCs w:val="32"/>
+                <w:highlight w:val="yellow"/>
+              </w:rPr>
+              <w:t>xi</w:t>
+            </w:r>
+            <w:r>
+              <w:rPr>
+                <w:rFonts w:ascii="BRH Devanagari Extra" w:hAnsi="BRH Devanagari Extra" w:cs="BRH Devanagari Extra"/>
+                <w:color w:val="000000"/>
+                <w:sz w:val="32"/>
+                <w:szCs w:val="32"/>
+              </w:rPr>
+              <w:t>ÉiÉÑþÈ |</w:t>
             </w:r>
             <w:r>
               <w:rPr>

</xml_diff>